<commit_message>
slight documentation change, team precision, Management decisions
</commit_message>
<xml_diff>
--- a/Doc/Fortschrittsdokument.docx
+++ b/Doc/Fortschrittsdokument.docx
@@ -33,6 +33,172 @@
         <w:t>Projektteam: Oliver Aeschbacher(OA), René Kamer(RK), Patrice Keusch(PK), Severin Müller(SM)</w:t>
       </w:r>
     </w:p>
+    <w:p>
+      <w:r>
+        <w:t>Projektleitung: RK</w:t>
+      </w:r>
+    </w:p>
+    <w:p>
+      <w:r>
+        <w:t>Hauptgebiete (</w:t>
+      </w:r>
+      <w:r>
+        <w:rPr>
+          <w:b/>
+        </w:rPr>
+        <w:t>Fett</w:t>
+      </w:r>
+      <w:r>
+        <w:t xml:space="preserve"> markiert der Verantwortliche / Ansprechpartner):</w:t>
+      </w:r>
+    </w:p>
+    <w:p>
+      <w:pPr>
+        <w:pStyle w:val="Listenabsatz"/>
+        <w:numPr>
+          <w:ilvl w:val="0"/>
+          <w:numId w:val="6"/>
+        </w:numPr>
+      </w:pPr>
+      <w:r>
+        <w:t xml:space="preserve">Datenbanken: RK, </w:t>
+      </w:r>
+      <w:r>
+        <w:rPr>
+          <w:b/>
+        </w:rPr>
+        <w:t>SM</w:t>
+      </w:r>
+    </w:p>
+    <w:p>
+      <w:pPr>
+        <w:pStyle w:val="Listenabsatz"/>
+        <w:numPr>
+          <w:ilvl w:val="0"/>
+          <w:numId w:val="6"/>
+        </w:numPr>
+        <w:rPr>
+          <w:lang w:val="en-US"/>
+        </w:rPr>
+      </w:pPr>
+      <w:r>
+        <w:rPr>
+          <w:lang w:val="en-US"/>
+        </w:rPr>
+        <w:t xml:space="preserve">Testing(Unit Tests): </w:t>
+      </w:r>
+      <w:r>
+        <w:rPr>
+          <w:b/>
+          <w:lang w:val="en-US"/>
+        </w:rPr>
+        <w:t>OA</w:t>
+      </w:r>
+      <w:r>
+        <w:rPr>
+          <w:lang w:val="en-US"/>
+        </w:rPr>
+        <w:t>, PK, SM</w:t>
+      </w:r>
+    </w:p>
+    <w:p>
+      <w:pPr>
+        <w:pStyle w:val="Listenabsatz"/>
+        <w:numPr>
+          <w:ilvl w:val="0"/>
+          <w:numId w:val="6"/>
+        </w:numPr>
+      </w:pPr>
+      <w:proofErr w:type="spellStart"/>
+      <w:r>
+        <w:t>Coding</w:t>
+      </w:r>
+      <w:proofErr w:type="spellEnd"/>
+      <w:r>
+        <w:t xml:space="preserve">(Patterns, Code Design): OA, </w:t>
+      </w:r>
+      <w:r>
+        <w:rPr>
+          <w:b/>
+        </w:rPr>
+        <w:t>PK</w:t>
+      </w:r>
+    </w:p>
+    <w:p>
+      <w:pPr>
+        <w:pStyle w:val="Listenabsatz"/>
+        <w:numPr>
+          <w:ilvl w:val="0"/>
+          <w:numId w:val="6"/>
+        </w:numPr>
+      </w:pPr>
+      <w:r>
+        <w:t xml:space="preserve">Aufbau der Umgebung: OA, </w:t>
+      </w:r>
+      <w:r>
+        <w:rPr>
+          <w:b/>
+        </w:rPr>
+        <w:t>RK</w:t>
+      </w:r>
+    </w:p>
+    <w:p>
+      <w:pPr>
+        <w:pStyle w:val="Listenabsatz"/>
+        <w:numPr>
+          <w:ilvl w:val="0"/>
+          <w:numId w:val="6"/>
+        </w:numPr>
+      </w:pPr>
+      <w:r>
+        <w:t xml:space="preserve">Dokumentation(Stories, Iterationsplan, Dokumentation allgemein): </w:t>
+      </w:r>
+      <w:r>
+        <w:rPr>
+          <w:b/>
+        </w:rPr>
+        <w:t>RK</w:t>
+      </w:r>
+      <w:r>
+        <w:t>, PK, SM</w:t>
+      </w:r>
+    </w:p>
+    <w:p>
+      <w:pPr>
+        <w:pStyle w:val="Listenabsatz"/>
+        <w:numPr>
+          <w:ilvl w:val="0"/>
+          <w:numId w:val="6"/>
+        </w:numPr>
+      </w:pPr>
+      <w:r>
+        <w:t xml:space="preserve">Teamleitung: </w:t>
+      </w:r>
+      <w:r>
+        <w:rPr>
+          <w:b/>
+        </w:rPr>
+        <w:t>RK</w:t>
+      </w:r>
+    </w:p>
+    <w:p>
+      <w:pPr>
+        <w:pStyle w:val="Listenabsatz"/>
+        <w:numPr>
+          <w:ilvl w:val="0"/>
+          <w:numId w:val="6"/>
+        </w:numPr>
+      </w:pPr>
+      <w:r>
+        <w:t xml:space="preserve">Versionskontrolle-Verantwortung: </w:t>
+      </w:r>
+      <w:r>
+        <w:rPr>
+          <w:b/>
+        </w:rPr>
+        <w:t>OA</w:t>
+      </w:r>
+    </w:p>
     <w:p/>
     <w:p>
       <w:r>
@@ -139,6 +305,7 @@
       </w:pPr>
       <w:proofErr w:type="spellStart"/>
       <w:r>
+        <w:lastRenderedPageBreak/>
         <w:t>Filesystem</w:t>
       </w:r>
       <w:proofErr w:type="spellEnd"/>
@@ -734,6 +901,429 @@
         <w:t>Geringfügige Anpassung der Tasks. Der Task3 wurde noch an RK zugeteilt, damit eine faire Aufteilung gewährleistet werden kann.</w:t>
       </w:r>
     </w:p>
+    <w:p>
+      <w:r>
+        <w:t>24.11.2011</w:t>
+      </w:r>
+    </w:p>
+    <w:p>
+      <w:r>
+        <w:t>Anpassung der Team-Struktur. Entsprechende Dokumentation in diesem Dokument (im Plenum gemacht). Entsprechend Team exakter geplant, Verantwortlichkeiten übertragen</w:t>
+      </w:r>
+      <w:r>
+        <w:t>.</w:t>
+      </w:r>
+      <w:r>
+        <w:br/>
+        <w:t>Planung der einfachen Angabe der Fortschritte. Diese werden folgendermassen Dokumentiert:</w:t>
+      </w:r>
+    </w:p>
+    <w:tbl>
+      <w:tblPr>
+        <w:tblStyle w:val="Tabellengitternetz"/>
+        <w:tblW w:w="0" w:type="auto"/>
+        <w:tblLook w:val="04A0"/>
+      </w:tblPr>
+      <w:tblGrid>
+        <w:gridCol w:w="3492"/>
+        <w:gridCol w:w="3256"/>
+        <w:gridCol w:w="2828"/>
+      </w:tblGrid>
+      <w:tr>
+        <w:tc>
+          <w:tcPr>
+            <w:tcW w:w="3492" w:type="dxa"/>
+          </w:tcPr>
+          <w:p>
+            <w:pPr>
+              <w:rPr>
+                <w:lang w:val="en-US"/>
+              </w:rPr>
+            </w:pPr>
+            <w:proofErr w:type="spellStart"/>
+            <w:r>
+              <w:rPr>
+                <w:lang w:val="en-US"/>
+              </w:rPr>
+              <w:t>Bewertungspunkt</w:t>
+            </w:r>
+            <w:proofErr w:type="spellEnd"/>
+          </w:p>
+        </w:tc>
+        <w:tc>
+          <w:tcPr>
+            <w:tcW w:w="3256" w:type="dxa"/>
+          </w:tcPr>
+          <w:p>
+            <w:r>
+              <w:t>Tätigkeiten</w:t>
+            </w:r>
+          </w:p>
+        </w:tc>
+        <w:tc>
+          <w:tcPr>
+            <w:tcW w:w="2828" w:type="dxa"/>
+          </w:tcPr>
+          <w:p>
+            <w:r>
+              <w:t>Link / Dokument</w:t>
+            </w:r>
+          </w:p>
+        </w:tc>
+      </w:tr>
+      <w:tr>
+        <w:tc>
+          <w:tcPr>
+            <w:tcW w:w="3492" w:type="dxa"/>
+          </w:tcPr>
+          <w:p>
+            <w:r>
+              <w:t xml:space="preserve">Stories </w:t>
+            </w:r>
+          </w:p>
+        </w:tc>
+        <w:tc>
+          <w:tcPr>
+            <w:tcW w:w="3256" w:type="dxa"/>
+          </w:tcPr>
+          <w:p>
+            <w:r>
+              <w:t>RK: …</w:t>
+            </w:r>
+          </w:p>
+          <w:p>
+            <w:r>
+              <w:t>PK: …</w:t>
+            </w:r>
+          </w:p>
+        </w:tc>
+        <w:tc>
+          <w:tcPr>
+            <w:tcW w:w="2828" w:type="dxa"/>
+          </w:tcPr>
+          <w:p>
+            <w:r>
+              <w:t>http://....</w:t>
+            </w:r>
+          </w:p>
+          <w:p>
+            <w:r>
+              <w:t>XYZ.doc</w:t>
+            </w:r>
+          </w:p>
+        </w:tc>
+      </w:tr>
+      <w:tr>
+        <w:tc>
+          <w:tcPr>
+            <w:tcW w:w="3492" w:type="dxa"/>
+          </w:tcPr>
+          <w:p>
+            <w:pPr>
+              <w:rPr>
+                <w:lang w:val="en-US"/>
+              </w:rPr>
+            </w:pPr>
+            <w:proofErr w:type="spellStart"/>
+            <w:r>
+              <w:rPr>
+                <w:lang w:val="en-US"/>
+              </w:rPr>
+              <w:t>Teamplanung</w:t>
+            </w:r>
+            <w:proofErr w:type="spellEnd"/>
+            <w:r>
+              <w:rPr>
+                <w:lang w:val="en-US"/>
+              </w:rPr>
+              <w:t xml:space="preserve"> </w:t>
+            </w:r>
+          </w:p>
+        </w:tc>
+        <w:tc>
+          <w:tcPr>
+            <w:tcW w:w="3256" w:type="dxa"/>
+          </w:tcPr>
+          <w:p>
+            <w:r>
+              <w:t>…</w:t>
+            </w:r>
+          </w:p>
+        </w:tc>
+        <w:tc>
+          <w:tcPr>
+            <w:tcW w:w="2828" w:type="dxa"/>
+          </w:tcPr>
+          <w:p>
+            <w:r>
+              <w:t>…</w:t>
+            </w:r>
+          </w:p>
+        </w:tc>
+      </w:tr>
+      <w:tr>
+        <w:tc>
+          <w:tcPr>
+            <w:tcW w:w="3492" w:type="dxa"/>
+          </w:tcPr>
+          <w:p>
+            <w:pPr>
+              <w:rPr>
+                <w:lang w:val="en-US"/>
+              </w:rPr>
+            </w:pPr>
+            <w:proofErr w:type="spellStart"/>
+            <w:r>
+              <w:rPr>
+                <w:lang w:val="en-US"/>
+              </w:rPr>
+              <w:t>Iterationsplan</w:t>
+            </w:r>
+            <w:proofErr w:type="spellEnd"/>
+            <w:r>
+              <w:rPr>
+                <w:lang w:val="en-US"/>
+              </w:rPr>
+              <w:t xml:space="preserve"> </w:t>
+            </w:r>
+          </w:p>
+        </w:tc>
+        <w:tc>
+          <w:tcPr>
+            <w:tcW w:w="3256" w:type="dxa"/>
+          </w:tcPr>
+          <w:p>
+            <w:r>
+              <w:t>…</w:t>
+            </w:r>
+          </w:p>
+        </w:tc>
+        <w:tc>
+          <w:tcPr>
+            <w:tcW w:w="2828" w:type="dxa"/>
+          </w:tcPr>
+          <w:p>
+            <w:r>
+              <w:t>…</w:t>
+            </w:r>
+          </w:p>
+        </w:tc>
+      </w:tr>
+      <w:tr>
+        <w:tc>
+          <w:tcPr>
+            <w:tcW w:w="3492" w:type="dxa"/>
+          </w:tcPr>
+          <w:p>
+            <w:pPr>
+              <w:rPr>
+                <w:lang w:val="en-US"/>
+              </w:rPr>
+            </w:pPr>
+            <w:r>
+              <w:rPr>
+                <w:lang w:val="en-US"/>
+              </w:rPr>
+              <w:t xml:space="preserve">Unit Tests </w:t>
+            </w:r>
+          </w:p>
+        </w:tc>
+        <w:tc>
+          <w:tcPr>
+            <w:tcW w:w="3256" w:type="dxa"/>
+          </w:tcPr>
+          <w:p>
+            <w:r>
+              <w:t>…</w:t>
+            </w:r>
+          </w:p>
+        </w:tc>
+        <w:tc>
+          <w:tcPr>
+            <w:tcW w:w="2828" w:type="dxa"/>
+          </w:tcPr>
+          <w:p>
+            <w:r>
+              <w:t>…</w:t>
+            </w:r>
+          </w:p>
+        </w:tc>
+      </w:tr>
+      <w:tr>
+        <w:tc>
+          <w:tcPr>
+            <w:tcW w:w="3492" w:type="dxa"/>
+          </w:tcPr>
+          <w:p>
+            <w:pPr>
+              <w:rPr>
+                <w:lang w:val="en-US"/>
+              </w:rPr>
+            </w:pPr>
+            <w:r>
+              <w:t>Patterns</w:t>
+            </w:r>
+          </w:p>
+        </w:tc>
+        <w:tc>
+          <w:tcPr>
+            <w:tcW w:w="3256" w:type="dxa"/>
+          </w:tcPr>
+          <w:p>
+            <w:r>
+              <w:t>…</w:t>
+            </w:r>
+          </w:p>
+        </w:tc>
+        <w:tc>
+          <w:tcPr>
+            <w:tcW w:w="2828" w:type="dxa"/>
+          </w:tcPr>
+          <w:p>
+            <w:r>
+              <w:t>…</w:t>
+            </w:r>
+          </w:p>
+        </w:tc>
+      </w:tr>
+      <w:tr>
+        <w:tc>
+          <w:tcPr>
+            <w:tcW w:w="3492" w:type="dxa"/>
+          </w:tcPr>
+          <w:p>
+            <w:r>
+              <w:t>Code-Design</w:t>
+            </w:r>
+          </w:p>
+        </w:tc>
+        <w:tc>
+          <w:tcPr>
+            <w:tcW w:w="3256" w:type="dxa"/>
+          </w:tcPr>
+          <w:p>
+            <w:r>
+              <w:t>…</w:t>
+            </w:r>
+          </w:p>
+        </w:tc>
+        <w:tc>
+          <w:tcPr>
+            <w:tcW w:w="2828" w:type="dxa"/>
+          </w:tcPr>
+          <w:p>
+            <w:r>
+              <w:t>…</w:t>
+            </w:r>
+          </w:p>
+        </w:tc>
+      </w:tr>
+      <w:tr>
+        <w:tc>
+          <w:tcPr>
+            <w:tcW w:w="3492" w:type="dxa"/>
+          </w:tcPr>
+          <w:p>
+            <w:r>
+              <w:t>Dokumentation</w:t>
+            </w:r>
+          </w:p>
+        </w:tc>
+        <w:tc>
+          <w:tcPr>
+            <w:tcW w:w="3256" w:type="dxa"/>
+          </w:tcPr>
+          <w:p>
+            <w:r>
+              <w:t>…</w:t>
+            </w:r>
+          </w:p>
+        </w:tc>
+        <w:tc>
+          <w:tcPr>
+            <w:tcW w:w="2828" w:type="dxa"/>
+          </w:tcPr>
+          <w:p>
+            <w:r>
+              <w:t>…</w:t>
+            </w:r>
+          </w:p>
+        </w:tc>
+      </w:tr>
+      <w:tr>
+        <w:tc>
+          <w:tcPr>
+            <w:tcW w:w="3492" w:type="dxa"/>
+          </w:tcPr>
+          <w:p>
+            <w:r>
+              <w:t>VCS</w:t>
+            </w:r>
+          </w:p>
+        </w:tc>
+        <w:tc>
+          <w:tcPr>
+            <w:tcW w:w="3256" w:type="dxa"/>
+          </w:tcPr>
+          <w:p>
+            <w:r>
+              <w:t>…</w:t>
+            </w:r>
+          </w:p>
+        </w:tc>
+        <w:tc>
+          <w:tcPr>
+            <w:tcW w:w="2828" w:type="dxa"/>
+          </w:tcPr>
+          <w:p>
+            <w:r>
+              <w:t>…</w:t>
+            </w:r>
+          </w:p>
+        </w:tc>
+      </w:tr>
+      <w:tr>
+        <w:tc>
+          <w:tcPr>
+            <w:tcW w:w="3492" w:type="dxa"/>
+          </w:tcPr>
+          <w:p>
+            <w:r>
+              <w:t>Zusätzliche Aufwände</w:t>
+            </w:r>
+          </w:p>
+        </w:tc>
+        <w:tc>
+          <w:tcPr>
+            <w:tcW w:w="3256" w:type="dxa"/>
+          </w:tcPr>
+          <w:p>
+            <w:r>
+              <w:t xml:space="preserve">z.B. </w:t>
+            </w:r>
+            <w:proofErr w:type="spellStart"/>
+            <w:r>
+              <w:t>Lightning</w:t>
+            </w:r>
+            <w:proofErr w:type="spellEnd"/>
+            <w:r>
+              <w:t xml:space="preserve"> Talks</w:t>
+            </w:r>
+          </w:p>
+        </w:tc>
+        <w:tc>
+          <w:tcPr>
+            <w:tcW w:w="2828" w:type="dxa"/>
+          </w:tcPr>
+          <w:p>
+            <w:r>
+              <w:t>…</w:t>
+            </w:r>
+          </w:p>
+        </w:tc>
+      </w:tr>
+    </w:tbl>
+    <w:p/>
     <w:p>
       <w:pPr>
         <w:pageBreakBefore/>
@@ -918,7 +1508,7 @@
       <w:rPr>
         <w:noProof/>
       </w:rPr>
-      <w:t>5</w:t>
+      <w:t>6</w:t>
     </w:r>
     <w:r>
       <w:fldChar w:fldCharType="end"/>
@@ -1499,6 +2089,118 @@
       <w:pPr>
         <w:ind w:left="1584" w:hanging="1584"/>
       </w:pPr>
+    </w:lvl>
+  </w:abstractNum>
+  <w:abstractNum w:abstractNumId="5">
+    <w:nsid w:val="754D601C"/>
+    <w:multiLevelType w:val="hybridMultilevel"/>
+    <w:tmpl w:val="05CCBFF8"/>
+    <w:lvl w:ilvl="0" w:tplc="FD86B6AA">
+      <w:numFmt w:val="bullet"/>
+      <w:lvlText w:val="-"/>
+      <w:lvlJc w:val="left"/>
+      <w:pPr>
+        <w:ind w:left="720" w:hanging="360"/>
+      </w:pPr>
+      <w:rPr>
+        <w:rFonts w:ascii="Times New Roman" w:eastAsia="AR PL UMing HK" w:hAnsi="Times New Roman" w:cs="Times New Roman" w:hint="default"/>
+      </w:rPr>
+    </w:lvl>
+    <w:lvl w:ilvl="1" w:tplc="04090003" w:tentative="1">
+      <w:start w:val="1"/>
+      <w:numFmt w:val="bullet"/>
+      <w:lvlText w:val="o"/>
+      <w:lvlJc w:val="left"/>
+      <w:pPr>
+        <w:ind w:left="1440" w:hanging="360"/>
+      </w:pPr>
+      <w:rPr>
+        <w:rFonts w:ascii="Courier New" w:hAnsi="Courier New" w:cs="Courier New" w:hint="default"/>
+      </w:rPr>
+    </w:lvl>
+    <w:lvl w:ilvl="2" w:tplc="04090005" w:tentative="1">
+      <w:start w:val="1"/>
+      <w:numFmt w:val="bullet"/>
+      <w:lvlText w:val=""/>
+      <w:lvlJc w:val="left"/>
+      <w:pPr>
+        <w:ind w:left="2160" w:hanging="360"/>
+      </w:pPr>
+      <w:rPr>
+        <w:rFonts w:ascii="Wingdings" w:hAnsi="Wingdings" w:hint="default"/>
+      </w:rPr>
+    </w:lvl>
+    <w:lvl w:ilvl="3" w:tplc="04090001" w:tentative="1">
+      <w:start w:val="1"/>
+      <w:numFmt w:val="bullet"/>
+      <w:lvlText w:val=""/>
+      <w:lvlJc w:val="left"/>
+      <w:pPr>
+        <w:ind w:left="2880" w:hanging="360"/>
+      </w:pPr>
+      <w:rPr>
+        <w:rFonts w:ascii="Symbol" w:hAnsi="Symbol" w:hint="default"/>
+      </w:rPr>
+    </w:lvl>
+    <w:lvl w:ilvl="4" w:tplc="04090003" w:tentative="1">
+      <w:start w:val="1"/>
+      <w:numFmt w:val="bullet"/>
+      <w:lvlText w:val="o"/>
+      <w:lvlJc w:val="left"/>
+      <w:pPr>
+        <w:ind w:left="3600" w:hanging="360"/>
+      </w:pPr>
+      <w:rPr>
+        <w:rFonts w:ascii="Courier New" w:hAnsi="Courier New" w:cs="Courier New" w:hint="default"/>
+      </w:rPr>
+    </w:lvl>
+    <w:lvl w:ilvl="5" w:tplc="04090005" w:tentative="1">
+      <w:start w:val="1"/>
+      <w:numFmt w:val="bullet"/>
+      <w:lvlText w:val=""/>
+      <w:lvlJc w:val="left"/>
+      <w:pPr>
+        <w:ind w:left="4320" w:hanging="360"/>
+      </w:pPr>
+      <w:rPr>
+        <w:rFonts w:ascii="Wingdings" w:hAnsi="Wingdings" w:hint="default"/>
+      </w:rPr>
+    </w:lvl>
+    <w:lvl w:ilvl="6" w:tplc="04090001" w:tentative="1">
+      <w:start w:val="1"/>
+      <w:numFmt w:val="bullet"/>
+      <w:lvlText w:val=""/>
+      <w:lvlJc w:val="left"/>
+      <w:pPr>
+        <w:ind w:left="5040" w:hanging="360"/>
+      </w:pPr>
+      <w:rPr>
+        <w:rFonts w:ascii="Symbol" w:hAnsi="Symbol" w:hint="default"/>
+      </w:rPr>
+    </w:lvl>
+    <w:lvl w:ilvl="7" w:tplc="04090003" w:tentative="1">
+      <w:start w:val="1"/>
+      <w:numFmt w:val="bullet"/>
+      <w:lvlText w:val="o"/>
+      <w:lvlJc w:val="left"/>
+      <w:pPr>
+        <w:ind w:left="5760" w:hanging="360"/>
+      </w:pPr>
+      <w:rPr>
+        <w:rFonts w:ascii="Courier New" w:hAnsi="Courier New" w:cs="Courier New" w:hint="default"/>
+      </w:rPr>
+    </w:lvl>
+    <w:lvl w:ilvl="8" w:tplc="04090005" w:tentative="1">
+      <w:start w:val="1"/>
+      <w:numFmt w:val="bullet"/>
+      <w:lvlText w:val=""/>
+      <w:lvlJc w:val="left"/>
+      <w:pPr>
+        <w:ind w:left="6480" w:hanging="360"/>
+      </w:pPr>
+      <w:rPr>
+        <w:rFonts w:ascii="Wingdings" w:hAnsi="Wingdings" w:hint="default"/>
+      </w:rPr>
     </w:lvl>
   </w:abstractNum>
   <w:num w:numId="1">
@@ -1515,6 +2217,9 @@
   </w:num>
   <w:num w:numId="5">
     <w:abstractNumId w:val="4"/>
+  </w:num>
+  <w:num w:numId="6">
+    <w:abstractNumId w:val="5"/>
   </w:num>
 </w:numbering>
 </file>
@@ -1841,6 +2546,32 @@
       <w:spacing w:after="0" w:line="100" w:lineRule="atLeast"/>
     </w:pPr>
   </w:style>
+  <w:style w:type="table" w:styleId="Tabellengitternetz">
+    <w:name w:val="Table Grid"/>
+    <w:basedOn w:val="NormaleTabelle"/>
+    <w:uiPriority w:val="59"/>
+    <w:rsid w:val="00D669F8"/>
+    <w:pPr>
+      <w:spacing w:after="0" w:line="240" w:lineRule="auto"/>
+    </w:pPr>
+    <w:tblPr>
+      <w:tblInd w:w="0" w:type="dxa"/>
+      <w:tblBorders>
+        <w:top w:val="single" w:sz="4" w:space="0" w:color="auto"/>
+        <w:left w:val="single" w:sz="4" w:space="0" w:color="auto"/>
+        <w:bottom w:val="single" w:sz="4" w:space="0" w:color="auto"/>
+        <w:right w:val="single" w:sz="4" w:space="0" w:color="auto"/>
+        <w:insideH w:val="single" w:sz="4" w:space="0" w:color="auto"/>
+        <w:insideV w:val="single" w:sz="4" w:space="0" w:color="auto"/>
+      </w:tblBorders>
+      <w:tblCellMar>
+        <w:top w:w="0" w:type="dxa"/>
+        <w:left w:w="108" w:type="dxa"/>
+        <w:bottom w:w="0" w:type="dxa"/>
+        <w:right w:w="108" w:type="dxa"/>
+      </w:tblCellMar>
+    </w:tblPr>
+  </w:style>
 </w:styles>
 </file>
 

</xml_diff>